<commit_message>
Adjusted timeline + linked resume to reflect current professional activities
</commit_message>
<xml_diff>
--- a/Resumes (doc & pdf)/Matthew Brown resume (linked ver).docx
+++ b/Resumes (doc & pdf)/Matthew Brown resume (linked ver).docx
@@ -665,16 +665,22 @@
     <w:p>
       <w:pPr>
         <w:jc w:val="center"/>
-      </w:pPr>
-      <w:r>
-        <w:rPr>
+        <w:rPr>
+          <w:rFonts w:asciiTheme="minorHAnsi" w:hAnsiTheme="minorHAnsi"/>
+          <w:sz w:val="28"/>
+        </w:rPr>
+      </w:pPr>
+      <w:r>
+        <w:rPr>
+          <w:rFonts w:asciiTheme="minorHAnsi" w:hAnsiTheme="minorHAnsi"/>
           <w:noProof/>
+          <w:sz w:val="28"/>
         </w:rPr>
         <w:drawing>
           <wp:inline distT="0" distB="0" distL="0" distR="0">
-            <wp:extent cx="6752493" cy="4853354"/>
-            <wp:effectExtent l="0" t="0" r="0" b="4445"/>
-            <wp:docPr id="2" name="Picture 2"/>
+            <wp:extent cx="6443932" cy="4865298"/>
+            <wp:effectExtent l="0" t="0" r="0" b="0"/>
+            <wp:docPr id="1" name="Picture 1"/>
             <wp:cNvGraphicFramePr>
               <a:graphicFrameLocks xmlns:a="http://schemas.openxmlformats.org/drawingml/2006/main" noChangeAspect="1"/>
             </wp:cNvGraphicFramePr>
@@ -703,7 +709,7 @@
                   <pic:spPr bwMode="auto">
                     <a:xfrm>
                       <a:off x="0" y="0"/>
-                      <a:ext cx="6752493" cy="4853354"/>
+                      <a:ext cx="6444014" cy="4865360"/>
                     </a:xfrm>
                     <a:prstGeom prst="rect">
                       <a:avLst/>
@@ -719,8 +725,11 @@
           </wp:inline>
         </w:drawing>
       </w:r>
-      <w:bookmarkStart w:id="0" w:name="_GoBack"/>
-      <w:bookmarkEnd w:id="0"/>
+    </w:p>
+    <w:p>
+      <w:pPr>
+        <w:jc w:val="center"/>
+      </w:pPr>
     </w:p>
     <w:p>
       <w:pPr>
@@ -736,7 +745,6 @@
           <w:sz w:val="28"/>
           <w:highlight w:val="lightGray"/>
         </w:rPr>
-        <w:lastRenderedPageBreak/>
         <w:t>Professional Experience</w:t>
       </w:r>
     </w:p>
@@ -2289,7 +2297,14 @@
         <w:rPr>
           <w:rFonts w:asciiTheme="minorHAnsi" w:hAnsiTheme="minorHAnsi"/>
         </w:rPr>
-        <w:t xml:space="preserve">) with the ability to </w:t>
+        <w:t xml:space="preserve">) with the </w:t>
+      </w:r>
+      <w:r>
+        <w:rPr>
+          <w:rFonts w:asciiTheme="minorHAnsi" w:hAnsiTheme="minorHAnsi"/>
+        </w:rPr>
+        <w:lastRenderedPageBreak/>
+        <w:t xml:space="preserve">ability to </w:t>
       </w:r>
       <w:proofErr w:type="spellStart"/>
       <w:r>
@@ -3037,15 +3052,17 @@
           <w:rFonts w:asciiTheme="minorHAnsi" w:hAnsiTheme="minorHAnsi"/>
           <w:i/>
         </w:rPr>
-        <w:t xml:space="preserve"> to 8/201</w:t>
+        <w:t xml:space="preserve"> to </w:t>
       </w:r>
       <w:r>
         <w:rPr>
           <w:rFonts w:asciiTheme="minorHAnsi" w:hAnsiTheme="minorHAnsi"/>
           <w:i/>
         </w:rPr>
-        <w:t>9</w:t>
-      </w:r>
+        <w:t>Present</w:t>
+      </w:r>
+      <w:bookmarkStart w:id="0" w:name="_GoBack"/>
+      <w:bookmarkEnd w:id="0"/>
     </w:p>
     <w:p>
       <w:pPr>
@@ -4222,7 +4239,6 @@
           <w:sz w:val="20"/>
           <w:u w:val="single"/>
         </w:rPr>
-        <w:lastRenderedPageBreak/>
         <w:t>Wheaton Franciscan Healthcare</w:t>
       </w:r>
     </w:p>

</xml_diff>

<commit_message>
Updates to long resume including the vsd timeline
</commit_message>
<xml_diff>
--- a/Resumes (doc & pdf)/Matthew Brown resume (linked ver).docx
+++ b/Resumes (doc & pdf)/Matthew Brown resume (linked ver).docx
@@ -1,6 +1,6 @@
 
 <file path=word/document.xml><?xml version="1.0" encoding="utf-8"?>
-<w:document xmlns:wpc="http://schemas.microsoft.com/office/word/2010/wordprocessingCanvas" xmlns:mc="http://schemas.openxmlformats.org/markup-compatibility/2006" xmlns:o="urn:schemas-microsoft-com:office:office" xmlns:r="http://schemas.openxmlformats.org/officeDocument/2006/relationships" xmlns:m="http://schemas.openxmlformats.org/officeDocument/2006/math" xmlns:v="urn:schemas-microsoft-com:vml" xmlns:wp14="http://schemas.microsoft.com/office/word/2010/wordprocessingDrawing" xmlns:wp="http://schemas.openxmlformats.org/drawingml/2006/wordprocessingDrawing" xmlns:w10="urn:schemas-microsoft-com:office:word" xmlns:w="http://schemas.openxmlformats.org/wordprocessingml/2006/main" xmlns:w14="http://schemas.microsoft.com/office/word/2010/wordml" xmlns:wpg="http://schemas.microsoft.com/office/word/2010/wordprocessingGroup" xmlns:wpi="http://schemas.microsoft.com/office/word/2010/wordprocessingInk" xmlns:wne="http://schemas.microsoft.com/office/word/2006/wordml" xmlns:wps="http://schemas.microsoft.com/office/word/2010/wordprocessingShape" mc:Ignorable="w14 wp14">
+<w:document xmlns:wpc="http://schemas.microsoft.com/office/word/2010/wordprocessingCanvas" xmlns:mc="http://schemas.openxmlformats.org/markup-compatibility/2006" xmlns:o="urn:schemas-microsoft-com:office:office" xmlns:r="http://schemas.openxmlformats.org/officeDocument/2006/relationships" xmlns:m="http://schemas.openxmlformats.org/officeDocument/2006/math" xmlns:v="urn:schemas-microsoft-com:vml" xmlns:wp14="http://schemas.microsoft.com/office/word/2010/wordprocessingDrawing" xmlns:wp="http://schemas.openxmlformats.org/drawingml/2006/wordprocessingDrawing" xmlns:w10="urn:schemas-microsoft-com:office:word" xmlns:w="http://schemas.openxmlformats.org/wordprocessingml/2006/main" xmlns:w14="http://schemas.microsoft.com/office/word/2010/wordml" xmlns:w15="http://schemas.microsoft.com/office/word/2012/wordml" xmlns:wpg="http://schemas.microsoft.com/office/word/2010/wordprocessingGroup" xmlns:wpi="http://schemas.microsoft.com/office/word/2010/wordprocessingInk" xmlns:wne="http://schemas.microsoft.com/office/word/2006/wordml" xmlns:wps="http://schemas.microsoft.com/office/word/2010/wordprocessingShape" mc:Ignorable="w14 w15 wp14">
   <w:body>
     <w:p>
       <w:pPr>
@@ -103,7 +103,7 @@
                 <w:rFonts w:asciiTheme="minorHAnsi" w:hAnsiTheme="minorHAnsi"/>
               </w:rPr>
             </w:pPr>
-            <w:hyperlink r:id="rId6" w:history="1">
+            <w:hyperlink r:id="rId5" w:history="1">
               <w:r>
                 <w:rPr>
                   <w:rStyle w:val="Hyperlink"/>
@@ -150,7 +150,7 @@
           <w:i/>
           <w:sz w:val="22"/>
         </w:rPr>
-        <w:t>Solutions developer</w:t>
+        <w:t>Senior s</w:t>
       </w:r>
       <w:r>
         <w:rPr>
@@ -158,7 +158,7 @@
           <w:i/>
           <w:sz w:val="22"/>
         </w:rPr>
-        <w:t xml:space="preserve"> </w:t>
+        <w:t>olutions developer</w:t>
       </w:r>
       <w:r>
         <w:rPr>
@@ -166,7 +166,7 @@
           <w:i/>
           <w:sz w:val="22"/>
         </w:rPr>
-        <w:t xml:space="preserve">senior </w:t>
+        <w:t xml:space="preserve"> </w:t>
       </w:r>
       <w:r>
         <w:rPr>
@@ -174,7 +174,7 @@
           <w:i/>
           <w:sz w:val="22"/>
         </w:rPr>
-        <w:t xml:space="preserve">analyst </w:t>
+        <w:t xml:space="preserve">pursuing </w:t>
       </w:r>
       <w:r>
         <w:rPr>
@@ -182,23 +182,25 @@
           <w:i/>
           <w:sz w:val="22"/>
         </w:rPr>
-        <w:t xml:space="preserve">pursuing remote administration, </w:t>
-      </w:r>
+        <w:t xml:space="preserve">development + </w:t>
+      </w:r>
+      <w:proofErr w:type="spellStart"/>
       <w:r>
         <w:rPr>
           <w:rFonts w:ascii="Calibri Light" w:hAnsi="Calibri Light"/>
           <w:i/>
           <w:sz w:val="22"/>
         </w:rPr>
-        <w:t xml:space="preserve">support </w:t>
-      </w:r>
+        <w:t>DevOps</w:t>
+      </w:r>
+      <w:proofErr w:type="spellEnd"/>
       <w:r>
         <w:rPr>
           <w:rFonts w:ascii="Calibri Light" w:hAnsi="Calibri Light"/>
           <w:i/>
           <w:sz w:val="22"/>
         </w:rPr>
-        <w:t xml:space="preserve">and development </w:t>
+        <w:t xml:space="preserve"> </w:t>
       </w:r>
       <w:r>
         <w:rPr>
@@ -233,24 +235,34 @@
           <w:i/>
           <w:sz w:val="22"/>
         </w:rPr>
-        <w:t>for</w:t>
-      </w:r>
-      <w:proofErr w:type="gramEnd"/>
+        <w:t>a</w:t>
+      </w:r>
+      <w:bookmarkStart w:id="0" w:name="_GoBack"/>
+      <w:bookmarkEnd w:id="0"/>
       <w:r>
         <w:rPr>
           <w:rFonts w:ascii="Calibri Light" w:hAnsi="Calibri Light"/>
           <w:i/>
           <w:sz w:val="22"/>
         </w:rPr>
-        <w:t xml:space="preserve"> </w:t>
-      </w:r>
+        <w:t>round</w:t>
+      </w:r>
+      <w:proofErr w:type="gramEnd"/>
       <w:r>
         <w:rPr>
           <w:rFonts w:ascii="Calibri Light" w:hAnsi="Calibri Light"/>
           <w:i/>
           <w:sz w:val="22"/>
         </w:rPr>
-        <w:t>clinical and/or mission critical technology solutions.</w:t>
+        <w:t xml:space="preserve"> </w:t>
+      </w:r>
+      <w:r>
+        <w:rPr>
+          <w:rFonts w:ascii="Calibri Light" w:hAnsi="Calibri Light"/>
+          <w:i/>
+          <w:sz w:val="22"/>
+        </w:rPr>
+        <w:t>mission critical technology solutions.</w:t>
       </w:r>
     </w:p>
     <w:p/>
@@ -670,60 +682,41 @@
           <w:sz w:val="28"/>
         </w:rPr>
       </w:pPr>
-      <w:r>
-        <w:rPr>
-          <w:rFonts w:asciiTheme="minorHAnsi" w:hAnsiTheme="minorHAnsi"/>
-          <w:noProof/>
+    </w:p>
+    <w:p>
+      <w:pPr>
+        <w:jc w:val="center"/>
+        <w:rPr>
+          <w:rFonts w:asciiTheme="minorHAnsi" w:hAnsiTheme="minorHAnsi"/>
           <w:sz w:val="28"/>
         </w:rPr>
-        <w:drawing>
-          <wp:inline distT="0" distB="0" distL="0" distR="0">
-            <wp:extent cx="6443932" cy="4865298"/>
-            <wp:effectExtent l="0" t="0" r="0" b="0"/>
-            <wp:docPr id="1" name="Picture 1"/>
-            <wp:cNvGraphicFramePr>
-              <a:graphicFrameLocks xmlns:a="http://schemas.openxmlformats.org/drawingml/2006/main" noChangeAspect="1"/>
-            </wp:cNvGraphicFramePr>
-            <a:graphic xmlns:a="http://schemas.openxmlformats.org/drawingml/2006/main">
-              <a:graphicData uri="http://schemas.openxmlformats.org/drawingml/2006/picture">
-                <pic:pic xmlns:pic="http://schemas.openxmlformats.org/drawingml/2006/picture">
-                  <pic:nvPicPr>
-                    <pic:cNvPr id="0" name="Picture 1"/>
-                    <pic:cNvPicPr>
-                      <a:picLocks noChangeAspect="1" noChangeArrowheads="1"/>
-                    </pic:cNvPicPr>
-                  </pic:nvPicPr>
-                  <pic:blipFill>
-                    <a:blip r:embed="rId7">
-                      <a:extLst>
-                        <a:ext uri="{28A0092B-C50C-407E-A947-70E740481C1C}">
-                          <a14:useLocalDpi xmlns:a14="http://schemas.microsoft.com/office/drawing/2010/main" val="0"/>
-                        </a:ext>
-                      </a:extLst>
-                    </a:blip>
-                    <a:srcRect/>
-                    <a:stretch>
-                      <a:fillRect/>
-                    </a:stretch>
-                  </pic:blipFill>
-                  <pic:spPr bwMode="auto">
-                    <a:xfrm>
-                      <a:off x="0" y="0"/>
-                      <a:ext cx="6444014" cy="4865360"/>
-                    </a:xfrm>
-                    <a:prstGeom prst="rect">
-                      <a:avLst/>
-                    </a:prstGeom>
-                    <a:noFill/>
-                    <a:ln>
-                      <a:noFill/>
-                    </a:ln>
-                  </pic:spPr>
-                </pic:pic>
-              </a:graphicData>
-            </a:graphic>
-          </wp:inline>
-        </w:drawing>
+      </w:pPr>
+      <w:r>
+        <w:object w:dxaOrig="12060" w:dyaOrig="8835">
+          <v:shapetype id="_x0000_t75" coordsize="21600,21600" o:spt="75" o:preferrelative="t" path="m@4@5l@4@11@9@11@9@5xe" filled="f" stroked="f">
+            <v:stroke joinstyle="miter"/>
+            <v:formulas>
+              <v:f eqn="if lineDrawn pixelLineWidth 0"/>
+              <v:f eqn="sum @0 1 0"/>
+              <v:f eqn="sum 0 0 @1"/>
+              <v:f eqn="prod @2 1 2"/>
+              <v:f eqn="prod @3 21600 pixelWidth"/>
+              <v:f eqn="prod @3 21600 pixelHeight"/>
+              <v:f eqn="sum @0 0 1"/>
+              <v:f eqn="prod @6 1 2"/>
+              <v:f eqn="prod @7 21600 pixelWidth"/>
+              <v:f eqn="sum @8 21600 0"/>
+              <v:f eqn="prod @7 21600 pixelHeight"/>
+              <v:f eqn="sum @10 21600 0"/>
+            </v:formulas>
+            <v:path o:extrusionok="f" gradientshapeok="t" o:connecttype="rect"/>
+            <o:lock v:ext="edit" aspectratio="t"/>
+          </v:shapetype>
+          <v:shape id="_x0000_i1025" type="#_x0000_t75" style="width:505.5pt;height:370.5pt" o:ole="">
+            <v:imagedata r:id="rId6" o:title=""/>
+          </v:shape>
+          <o:OLEObject Type="Embed" ProgID="Visio.Drawing.15" ShapeID="_x0000_i1025" DrawAspect="Content" ObjectID="_1664776315" r:id="rId7"/>
+        </w:object>
       </w:r>
     </w:p>
     <w:p>
@@ -774,14 +767,14 @@
           <w:rFonts w:asciiTheme="minorHAnsi" w:hAnsiTheme="minorHAnsi" w:cs="Courier New"/>
           <w:sz w:val="24"/>
         </w:rPr>
-        <w:t>Several</w:t>
+        <w:t>Coded custom solutions for unique problems, including creating multi-user, database dri</w:t>
       </w:r>
       <w:r>
         <w:rPr>
           <w:rFonts w:asciiTheme="minorHAnsi" w:hAnsiTheme="minorHAnsi" w:cs="Courier New"/>
           <w:sz w:val="24"/>
         </w:rPr>
-        <w:t xml:space="preserve"> years managing various clinical application servers running AIX, HP-UX, Linux, Windows Server 2003/2008/2012.  Experience installing, configuring and supporting Citrix applications.</w:t>
+        <w:t xml:space="preserve">ven applications, APIs, and web front-ends.  </w:t>
       </w:r>
     </w:p>
     <w:p>
@@ -801,76 +794,39 @@
           <w:rFonts w:asciiTheme="minorHAnsi" w:hAnsiTheme="minorHAnsi" w:cs="Courier New"/>
           <w:sz w:val="24"/>
         </w:rPr>
-        <w:t>Team p</w:t>
-      </w:r>
+        <w:t xml:space="preserve">Worked on a development team, in an </w:t>
+      </w:r>
+      <w:proofErr w:type="gramStart"/>
       <w:r>
         <w:rPr>
           <w:rFonts w:asciiTheme="minorHAnsi" w:hAnsiTheme="minorHAnsi" w:cs="Courier New"/>
           <w:sz w:val="24"/>
         </w:rPr>
-        <w:t>roject lead on several complex projects involving clinical application upgrades/installs</w:t>
-      </w:r>
+        <w:t>Agile</w:t>
+      </w:r>
+      <w:proofErr w:type="gramEnd"/>
       <w:r>
         <w:rPr>
           <w:rFonts w:asciiTheme="minorHAnsi" w:hAnsiTheme="minorHAnsi" w:cs="Courier New"/>
           <w:sz w:val="24"/>
         </w:rPr>
-        <w:t xml:space="preserve">/sunsets </w:t>
-      </w:r>
+        <w:t xml:space="preserve"> framework \w source control tools to produce and deploy production quality code for a </w:t>
+      </w:r>
+      <w:proofErr w:type="spellStart"/>
       <w:r>
         <w:rPr>
           <w:rFonts w:asciiTheme="minorHAnsi" w:hAnsiTheme="minorHAnsi" w:cs="Courier New"/>
           <w:sz w:val="24"/>
         </w:rPr>
-        <w:t xml:space="preserve">from McKesson, </w:t>
-      </w:r>
-      <w:proofErr w:type="spellStart"/>
+        <w:t>microservice</w:t>
+      </w:r>
+      <w:proofErr w:type="spellEnd"/>
       <w:r>
         <w:rPr>
           <w:rFonts w:asciiTheme="minorHAnsi" w:hAnsiTheme="minorHAnsi" w:cs="Courier New"/>
           <w:sz w:val="24"/>
         </w:rPr>
-        <w:t>Sunquest</w:t>
-      </w:r>
-      <w:proofErr w:type="spellEnd"/>
-      <w:r>
-        <w:rPr>
-          <w:rFonts w:asciiTheme="minorHAnsi" w:hAnsiTheme="minorHAnsi" w:cs="Courier New"/>
-          <w:sz w:val="24"/>
-        </w:rPr>
-        <w:t xml:space="preserve">, </w:t>
-      </w:r>
-      <w:proofErr w:type="spellStart"/>
-      <w:r>
-        <w:rPr>
-          <w:rFonts w:asciiTheme="minorHAnsi" w:hAnsiTheme="minorHAnsi" w:cs="Courier New"/>
-          <w:sz w:val="24"/>
-        </w:rPr>
-        <w:t>Mediware</w:t>
-      </w:r>
-      <w:proofErr w:type="spellEnd"/>
-      <w:r>
-        <w:rPr>
-          <w:rFonts w:asciiTheme="minorHAnsi" w:hAnsiTheme="minorHAnsi" w:cs="Courier New"/>
-          <w:sz w:val="24"/>
-        </w:rPr>
-        <w:t xml:space="preserve">, Data innovations, Nuance, </w:t>
-      </w:r>
-      <w:proofErr w:type="spellStart"/>
-      <w:r>
-        <w:rPr>
-          <w:rFonts w:asciiTheme="minorHAnsi" w:hAnsiTheme="minorHAnsi" w:cs="Courier New"/>
-          <w:sz w:val="24"/>
-        </w:rPr>
-        <w:t>Allscripts</w:t>
-      </w:r>
-      <w:proofErr w:type="spellEnd"/>
-      <w:r>
-        <w:rPr>
-          <w:rFonts w:asciiTheme="minorHAnsi" w:hAnsiTheme="minorHAnsi" w:cs="Courier New"/>
-          <w:sz w:val="24"/>
-        </w:rPr>
-        <w:t>, etc.</w:t>
+        <w:t>, cloud based architecture.</w:t>
       </w:r>
     </w:p>
     <w:p>
@@ -890,7 +846,14 @@
           <w:rFonts w:asciiTheme="minorHAnsi" w:hAnsiTheme="minorHAnsi" w:cs="Courier New"/>
           <w:sz w:val="24"/>
         </w:rPr>
-        <w:t>Coded custom solutions for unique problems, including creating multi-user, database driven applications.</w:t>
+        <w:t>Several</w:t>
+      </w:r>
+      <w:r>
+        <w:rPr>
+          <w:rFonts w:asciiTheme="minorHAnsi" w:hAnsiTheme="minorHAnsi" w:cs="Courier New"/>
+          <w:sz w:val="24"/>
+        </w:rPr>
+        <w:t xml:space="preserve"> years managing various clinical application servers running AIX, HP-UX, Linux, Windows Server 2003/2008/2012.  Experience installing, configuring and supporting Citrix applications.</w:t>
       </w:r>
     </w:p>
     <w:p>
@@ -910,59 +873,76 @@
           <w:rFonts w:asciiTheme="minorHAnsi" w:hAnsiTheme="minorHAnsi" w:cs="Courier New"/>
           <w:sz w:val="24"/>
         </w:rPr>
-        <w:t xml:space="preserve">Worked on a development team, in an </w:t>
-      </w:r>
-      <w:proofErr w:type="gramStart"/>
+        <w:t>Team p</w:t>
+      </w:r>
       <w:r>
         <w:rPr>
           <w:rFonts w:asciiTheme="minorHAnsi" w:hAnsiTheme="minorHAnsi" w:cs="Courier New"/>
           <w:sz w:val="24"/>
         </w:rPr>
-        <w:t>Agile</w:t>
-      </w:r>
-      <w:proofErr w:type="gramEnd"/>
+        <w:t>roject lead on several complex projects involving clinical application upgrades/installs</w:t>
+      </w:r>
       <w:r>
         <w:rPr>
           <w:rFonts w:asciiTheme="minorHAnsi" w:hAnsiTheme="minorHAnsi" w:cs="Courier New"/>
           <w:sz w:val="24"/>
         </w:rPr>
-        <w:t xml:space="preserve"> framework \w source control tools to produce and deploy production quality code for a </w:t>
-      </w:r>
-      <w:proofErr w:type="spellStart"/>
+        <w:t xml:space="preserve">/sunsets </w:t>
+      </w:r>
       <w:r>
         <w:rPr>
           <w:rFonts w:asciiTheme="minorHAnsi" w:hAnsiTheme="minorHAnsi" w:cs="Courier New"/>
           <w:sz w:val="24"/>
         </w:rPr>
-        <w:t>microservice</w:t>
-      </w:r>
-      <w:proofErr w:type="spellEnd"/>
+        <w:t xml:space="preserve">from McKesson, </w:t>
+      </w:r>
+      <w:proofErr w:type="spellStart"/>
       <w:r>
         <w:rPr>
           <w:rFonts w:asciiTheme="minorHAnsi" w:hAnsiTheme="minorHAnsi" w:cs="Courier New"/>
           <w:sz w:val="24"/>
         </w:rPr>
-        <w:t>, cloud based architecture.</w:t>
-      </w:r>
-    </w:p>
-    <w:p>
-      <w:pPr>
-        <w:pStyle w:val="ListParagraph"/>
-        <w:numPr>
-          <w:ilvl w:val="0"/>
-          <w:numId w:val="1"/>
-        </w:numPr>
+        <w:t>Sunquest</w:t>
+      </w:r>
+      <w:proofErr w:type="spellEnd"/>
+      <w:r>
         <w:rPr>
           <w:rFonts w:asciiTheme="minorHAnsi" w:hAnsiTheme="minorHAnsi" w:cs="Courier New"/>
           <w:sz w:val="24"/>
         </w:rPr>
-      </w:pPr>
+        <w:t xml:space="preserve">, </w:t>
+      </w:r>
+      <w:proofErr w:type="spellStart"/>
       <w:r>
         <w:rPr>
           <w:rFonts w:asciiTheme="minorHAnsi" w:hAnsiTheme="minorHAnsi" w:cs="Courier New"/>
           <w:sz w:val="24"/>
         </w:rPr>
-        <w:t>Performed advanced troubleshooting/analysis/manipulations on production clinical RDBMS (Oracle/MSSQL Server)</w:t>
+        <w:t>Mediware</w:t>
+      </w:r>
+      <w:proofErr w:type="spellEnd"/>
+      <w:r>
+        <w:rPr>
+          <w:rFonts w:asciiTheme="minorHAnsi" w:hAnsiTheme="minorHAnsi" w:cs="Courier New"/>
+          <w:sz w:val="24"/>
+        </w:rPr>
+        <w:t xml:space="preserve">, Data innovations, Nuance, </w:t>
+      </w:r>
+      <w:proofErr w:type="spellStart"/>
+      <w:r>
+        <w:rPr>
+          <w:rFonts w:asciiTheme="minorHAnsi" w:hAnsiTheme="minorHAnsi" w:cs="Courier New"/>
+          <w:sz w:val="24"/>
+        </w:rPr>
+        <w:t>Allscripts</w:t>
+      </w:r>
+      <w:proofErr w:type="spellEnd"/>
+      <w:r>
+        <w:rPr>
+          <w:rFonts w:asciiTheme="minorHAnsi" w:hAnsiTheme="minorHAnsi" w:cs="Courier New"/>
+          <w:sz w:val="24"/>
+        </w:rPr>
+        <w:t>, etc.</w:t>
       </w:r>
     </w:p>
     <w:p>
@@ -1492,7 +1472,49 @@
         <w:rPr>
           <w:rFonts w:asciiTheme="minorHAnsi" w:hAnsiTheme="minorHAnsi"/>
         </w:rPr>
-        <w:t>Maintained all responsibilities from Wheaton Franciscan Healthcare legacy structure while adapting to the Ascension Healthcare reorganization effort.</w:t>
+        <w:t xml:space="preserve">Developed unique solutions for healthcare environment challenges, spanning the entire stack (Python/Flask API powered windows services that interact with relational </w:t>
+      </w:r>
+      <w:proofErr w:type="spellStart"/>
+      <w:r>
+        <w:rPr>
+          <w:rFonts w:asciiTheme="minorHAnsi" w:hAnsiTheme="minorHAnsi"/>
+        </w:rPr>
+        <w:t>db</w:t>
+      </w:r>
+      <w:proofErr w:type="spellEnd"/>
+      <w:r>
+        <w:rPr>
+          <w:rFonts w:asciiTheme="minorHAnsi" w:hAnsiTheme="minorHAnsi"/>
+        </w:rPr>
+        <w:t xml:space="preserve"> </w:t>
+      </w:r>
+      <w:proofErr w:type="spellStart"/>
+      <w:r>
+        <w:rPr>
+          <w:rFonts w:asciiTheme="minorHAnsi" w:hAnsiTheme="minorHAnsi"/>
+        </w:rPr>
+        <w:t>backends</w:t>
+      </w:r>
+      <w:proofErr w:type="spellEnd"/>
+      <w:r>
+        <w:rPr>
+          <w:rFonts w:asciiTheme="minorHAnsi" w:hAnsiTheme="minorHAnsi"/>
+        </w:rPr>
+        <w:t xml:space="preserve"> + web (</w:t>
+      </w:r>
+      <w:proofErr w:type="spellStart"/>
+      <w:r>
+        <w:rPr>
+          <w:rFonts w:asciiTheme="minorHAnsi" w:hAnsiTheme="minorHAnsi"/>
+        </w:rPr>
+        <w:t>webpack</w:t>
+      </w:r>
+      <w:proofErr w:type="spellEnd"/>
+      <w:r>
+        <w:rPr>
+          <w:rFonts w:asciiTheme="minorHAnsi" w:hAnsiTheme="minorHAnsi"/>
+        </w:rPr>
+        <w:t>/React) front-ends)</w:t>
       </w:r>
     </w:p>
     <w:p>
@@ -1527,6 +1549,12 @@
         <w:rPr>
           <w:rFonts w:asciiTheme="minorHAnsi" w:hAnsiTheme="minorHAnsi"/>
         </w:rPr>
+        <w:t xml:space="preserve"> (custom and purchased)</w:t>
+      </w:r>
+      <w:r>
+        <w:rPr>
+          <w:rFonts w:asciiTheme="minorHAnsi" w:hAnsiTheme="minorHAnsi"/>
+        </w:rPr>
         <w:t xml:space="preserve"> across the United States</w:t>
       </w:r>
       <w:r>
@@ -1547,7 +1575,21 @@
         <w:rPr>
           <w:rFonts w:asciiTheme="minorHAnsi" w:hAnsiTheme="minorHAnsi"/>
         </w:rPr>
-        <w:t xml:space="preserve">, ANSOS, </w:t>
+        <w:t xml:space="preserve">, </w:t>
+      </w:r>
+      <w:proofErr w:type="spellStart"/>
+      <w:r>
+        <w:rPr>
+          <w:rFonts w:asciiTheme="minorHAnsi" w:hAnsiTheme="minorHAnsi"/>
+        </w:rPr>
+        <w:t>FlightVector</w:t>
+      </w:r>
+      <w:proofErr w:type="spellEnd"/>
+      <w:r>
+        <w:rPr>
+          <w:rFonts w:asciiTheme="minorHAnsi" w:hAnsiTheme="minorHAnsi"/>
+        </w:rPr>
+        <w:t xml:space="preserve">, </w:t>
       </w:r>
       <w:proofErr w:type="spellStart"/>
       <w:r>
@@ -1598,7 +1640,19 @@
         <w:rPr>
           <w:rFonts w:asciiTheme="minorHAnsi" w:hAnsiTheme="minorHAnsi"/>
         </w:rPr>
-        <w:t>Contributor to Ascension Technologies automation sub-team, utilizing Selenium/Java to identify/automate enterprise processes.</w:t>
+        <w:t>Contributor to Ascension Technologies automation sub-team, utilizing Selenium/Java</w:t>
+      </w:r>
+      <w:r>
+        <w:rPr>
+          <w:rFonts w:asciiTheme="minorHAnsi" w:hAnsiTheme="minorHAnsi"/>
+        </w:rPr>
+        <w:t>/Python</w:t>
+      </w:r>
+      <w:r>
+        <w:rPr>
+          <w:rFonts w:asciiTheme="minorHAnsi" w:hAnsiTheme="minorHAnsi"/>
+        </w:rPr>
+        <w:t xml:space="preserve"> to identify/automate enterprise processes.</w:t>
       </w:r>
     </w:p>
     <w:p>
@@ -2283,28 +2337,7 @@
         <w:rPr>
           <w:rFonts w:asciiTheme="minorHAnsi" w:hAnsiTheme="minorHAnsi"/>
         </w:rPr>
-        <w:t>virtual environment (</w:t>
-      </w:r>
-      <w:proofErr w:type="spellStart"/>
-      <w:r>
-        <w:rPr>
-          <w:rFonts w:asciiTheme="minorHAnsi" w:hAnsiTheme="minorHAnsi"/>
-        </w:rPr>
-        <w:t>VMWare</w:t>
-      </w:r>
-      <w:proofErr w:type="spellEnd"/>
-      <w:r>
-        <w:rPr>
-          <w:rFonts w:asciiTheme="minorHAnsi" w:hAnsiTheme="minorHAnsi"/>
-        </w:rPr>
-        <w:t xml:space="preserve">) with the </w:t>
-      </w:r>
-      <w:r>
-        <w:rPr>
-          <w:rFonts w:asciiTheme="minorHAnsi" w:hAnsiTheme="minorHAnsi"/>
-        </w:rPr>
-        <w:lastRenderedPageBreak/>
-        <w:t xml:space="preserve">ability to </w:t>
+        <w:t xml:space="preserve">virtual environment (VMWare) with the ability to </w:t>
       </w:r>
       <w:proofErr w:type="spellStart"/>
       <w:r>
@@ -3059,10 +3092,8 @@
           <w:rFonts w:asciiTheme="minorHAnsi" w:hAnsiTheme="minorHAnsi"/>
           <w:i/>
         </w:rPr>
-        <w:t>Present</w:t>
-      </w:r>
-      <w:bookmarkStart w:id="0" w:name="_GoBack"/>
-      <w:bookmarkEnd w:id="0"/>
+        <w:t>10/2019</w:t>
+      </w:r>
     </w:p>
     <w:p>
       <w:pPr>
@@ -3602,7 +3633,6 @@
           <w:bCs/>
         </w:rPr>
       </w:pPr>
-      <w:proofErr w:type="gramStart"/>
       <w:r>
         <w:rPr>
           <w:rFonts w:asciiTheme="minorHAnsi" w:hAnsiTheme="minorHAnsi"/>
@@ -3647,25 +3677,8 @@
           <w:rFonts w:asciiTheme="minorHAnsi" w:hAnsiTheme="minorHAnsi"/>
           <w:bCs/>
         </w:rPr>
-        <w:t>.</w:t>
-      </w:r>
-      <w:proofErr w:type="gramEnd"/>
-      <w:r>
-        <w:rPr>
-          <w:rFonts w:asciiTheme="minorHAnsi" w:hAnsiTheme="minorHAnsi"/>
-          <w:bCs/>
-        </w:rPr>
-        <w:t xml:space="preserve"> </w:t>
-      </w:r>
-      <w:proofErr w:type="gramStart"/>
-      <w:r>
-        <w:rPr>
-          <w:rFonts w:asciiTheme="minorHAnsi" w:hAnsiTheme="minorHAnsi"/>
-          <w:bCs/>
-        </w:rPr>
-        <w:t>Hosp.)</w:t>
-      </w:r>
-      <w:proofErr w:type="gramEnd"/>
+        <w:t>. Hosp.)</w:t>
+      </w:r>
       <w:r>
         <w:rPr>
           <w:rFonts w:asciiTheme="minorHAnsi" w:hAnsiTheme="minorHAnsi"/>
@@ -4201,6 +4214,24 @@
         </w:rPr>
         <w:t xml:space="preserve"> results via USB flash drive from the DSX analyzer to Commercial Lab LIS system. Validated system, nurtured process through test code build changes, created training materials, updated as necessary.</w:t>
       </w:r>
+    </w:p>
+    <w:p>
+      <w:pPr>
+        <w:spacing w:line="276" w:lineRule="auto"/>
+        <w:rPr>
+          <w:rFonts w:asciiTheme="minorHAnsi" w:hAnsiTheme="minorHAnsi"/>
+          <w:bCs/>
+        </w:rPr>
+      </w:pPr>
+    </w:p>
+    <w:p>
+      <w:pPr>
+        <w:spacing w:line="276" w:lineRule="auto"/>
+        <w:rPr>
+          <w:rFonts w:asciiTheme="minorHAnsi" w:hAnsiTheme="minorHAnsi"/>
+          <w:bCs/>
+        </w:rPr>
+      </w:pPr>
     </w:p>
     <w:p>
       <w:pPr>
@@ -4239,6 +4270,7 @@
           <w:sz w:val="20"/>
           <w:u w:val="single"/>
         </w:rPr>
+        <w:lastRenderedPageBreak/>
         <w:t>Wheaton Franciscan Healthcare</w:t>
       </w:r>
     </w:p>
@@ -4578,7 +4610,6 @@
           <w:sz w:val="20"/>
         </w:rPr>
       </w:pPr>
-      <w:proofErr w:type="gramStart"/>
       <w:r>
         <w:rPr>
           <w:rFonts w:asciiTheme="minorHAnsi" w:hAnsiTheme="minorHAnsi"/>
@@ -4630,7 +4661,6 @@
         </w:rPr>
         <w:t xml:space="preserve"> (Clinical Lab Tech.)</w:t>
       </w:r>
-      <w:proofErr w:type="gramEnd"/>
     </w:p>
     <w:p>
       <w:pPr>
@@ -5248,7 +5278,7 @@
 </file>
 
 <file path=word/numbering.xml><?xml version="1.0" encoding="utf-8"?>
-<w:numbering xmlns:wpc="http://schemas.microsoft.com/office/word/2010/wordprocessingCanvas" xmlns:mc="http://schemas.openxmlformats.org/markup-compatibility/2006" xmlns:o="urn:schemas-microsoft-com:office:office" xmlns:r="http://schemas.openxmlformats.org/officeDocument/2006/relationships" xmlns:m="http://schemas.openxmlformats.org/officeDocument/2006/math" xmlns:v="urn:schemas-microsoft-com:vml" xmlns:wp14="http://schemas.microsoft.com/office/word/2010/wordprocessingDrawing" xmlns:wp="http://schemas.openxmlformats.org/drawingml/2006/wordprocessingDrawing" xmlns:w10="urn:schemas-microsoft-com:office:word" xmlns:w="http://schemas.openxmlformats.org/wordprocessingml/2006/main" xmlns:w14="http://schemas.microsoft.com/office/word/2010/wordml" xmlns:wpg="http://schemas.microsoft.com/office/word/2010/wordprocessingGroup" xmlns:wpi="http://schemas.microsoft.com/office/word/2010/wordprocessingInk" xmlns:wne="http://schemas.microsoft.com/office/word/2006/wordml" xmlns:wps="http://schemas.microsoft.com/office/word/2010/wordprocessingShape" mc:Ignorable="w14 wp14">
+<w:numbering xmlns:wpc="http://schemas.microsoft.com/office/word/2010/wordprocessingCanvas" xmlns:mc="http://schemas.openxmlformats.org/markup-compatibility/2006" xmlns:o="urn:schemas-microsoft-com:office:office" xmlns:r="http://schemas.openxmlformats.org/officeDocument/2006/relationships" xmlns:m="http://schemas.openxmlformats.org/officeDocument/2006/math" xmlns:v="urn:schemas-microsoft-com:vml" xmlns:wp14="http://schemas.microsoft.com/office/word/2010/wordprocessingDrawing" xmlns:wp="http://schemas.openxmlformats.org/drawingml/2006/wordprocessingDrawing" xmlns:w10="urn:schemas-microsoft-com:office:word" xmlns:w="http://schemas.openxmlformats.org/wordprocessingml/2006/main" xmlns:w14="http://schemas.microsoft.com/office/word/2010/wordml" xmlns:w15="http://schemas.microsoft.com/office/word/2012/wordml" xmlns:wpg="http://schemas.microsoft.com/office/word/2010/wordprocessingGroup" xmlns:wpi="http://schemas.microsoft.com/office/word/2010/wordprocessingInk" xmlns:wne="http://schemas.microsoft.com/office/word/2006/wordml" xmlns:wps="http://schemas.microsoft.com/office/word/2010/wordprocessingShape" mc:Ignorable="w14 w15 wp14">
   <w:abstractNum w:abstractNumId="0">
     <w:nsid w:val="31A716E5"/>
     <w:multiLevelType w:val="hybridMultilevel"/>
@@ -5485,7 +5515,7 @@
 </file>
 
 <file path=word/styles.xml><?xml version="1.0" encoding="utf-8"?>
-<w:styles xmlns:mc="http://schemas.openxmlformats.org/markup-compatibility/2006" xmlns:r="http://schemas.openxmlformats.org/officeDocument/2006/relationships" xmlns:w="http://schemas.openxmlformats.org/wordprocessingml/2006/main" xmlns:w14="http://schemas.microsoft.com/office/word/2010/wordml" mc:Ignorable="w14">
+<w:styles xmlns:mc="http://schemas.openxmlformats.org/markup-compatibility/2006" xmlns:r="http://schemas.openxmlformats.org/officeDocument/2006/relationships" xmlns:w="http://schemas.openxmlformats.org/wordprocessingml/2006/main" xmlns:w14="http://schemas.microsoft.com/office/word/2010/wordml" xmlns:w15="http://schemas.microsoft.com/office/word/2012/wordml" mc:Ignorable="w14 w15">
   <w:docDefaults>
     <w:rPrDefault>
       <w:rPr>
@@ -5495,7 +5525,7 @@
     </w:rPrDefault>
     <w:pPrDefault/>
   </w:docDefaults>
-  <w:latentStyles w:defLockedState="0" w:defUIPriority="0" w:defSemiHidden="0" w:defUnhideWhenUsed="0" w:defQFormat="0" w:count="267">
+  <w:latentStyles w:defLockedState="0" w:defUIPriority="0" w:defSemiHidden="0" w:defUnhideWhenUsed="0" w:defQFormat="0" w:count="371">
     <w:lsdException w:name="Normal" w:qFormat="1"/>
     <w:lsdException w:name="heading 1" w:qFormat="1"/>
     <w:lsdException w:name="heading 2" w:semiHidden="1" w:unhideWhenUsed="1" w:qFormat="1"/>
@@ -5506,11 +5536,145 @@
     <w:lsdException w:name="heading 7" w:semiHidden="1" w:unhideWhenUsed="1" w:qFormat="1"/>
     <w:lsdException w:name="heading 8" w:semiHidden="1" w:unhideWhenUsed="1" w:qFormat="1"/>
     <w:lsdException w:name="heading 9" w:semiHidden="1" w:unhideWhenUsed="1" w:qFormat="1"/>
+    <w:lsdException w:name="index 1" w:semiHidden="1" w:unhideWhenUsed="1"/>
+    <w:lsdException w:name="index 2" w:semiHidden="1" w:unhideWhenUsed="1"/>
+    <w:lsdException w:name="index 3" w:semiHidden="1" w:unhideWhenUsed="1"/>
+    <w:lsdException w:name="index 4" w:semiHidden="1" w:unhideWhenUsed="1"/>
+    <w:lsdException w:name="index 5" w:semiHidden="1" w:unhideWhenUsed="1"/>
+    <w:lsdException w:name="index 6" w:semiHidden="1" w:unhideWhenUsed="1"/>
+    <w:lsdException w:name="index 7" w:semiHidden="1" w:unhideWhenUsed="1"/>
+    <w:lsdException w:name="index 8" w:semiHidden="1" w:unhideWhenUsed="1"/>
+    <w:lsdException w:name="index 9" w:semiHidden="1" w:unhideWhenUsed="1"/>
+    <w:lsdException w:name="toc 1" w:semiHidden="1" w:unhideWhenUsed="1"/>
+    <w:lsdException w:name="toc 2" w:semiHidden="1" w:unhideWhenUsed="1"/>
+    <w:lsdException w:name="toc 3" w:semiHidden="1" w:unhideWhenUsed="1"/>
+    <w:lsdException w:name="toc 4" w:semiHidden="1" w:unhideWhenUsed="1"/>
+    <w:lsdException w:name="toc 5" w:semiHidden="1" w:unhideWhenUsed="1"/>
+    <w:lsdException w:name="toc 6" w:semiHidden="1" w:unhideWhenUsed="1"/>
+    <w:lsdException w:name="toc 7" w:semiHidden="1" w:unhideWhenUsed="1"/>
+    <w:lsdException w:name="toc 8" w:semiHidden="1" w:unhideWhenUsed="1"/>
+    <w:lsdException w:name="toc 9" w:semiHidden="1" w:unhideWhenUsed="1"/>
+    <w:lsdException w:name="Normal Indent" w:semiHidden="1" w:unhideWhenUsed="1"/>
+    <w:lsdException w:name="footnote text" w:semiHidden="1" w:unhideWhenUsed="1"/>
+    <w:lsdException w:name="annotation text" w:semiHidden="1" w:unhideWhenUsed="1"/>
+    <w:lsdException w:name="header" w:semiHidden="1" w:unhideWhenUsed="1"/>
+    <w:lsdException w:name="footer" w:semiHidden="1" w:unhideWhenUsed="1"/>
+    <w:lsdException w:name="index heading" w:semiHidden="1" w:unhideWhenUsed="1"/>
     <w:lsdException w:name="caption" w:semiHidden="1" w:unhideWhenUsed="1" w:qFormat="1"/>
+    <w:lsdException w:name="table of figures" w:semiHidden="1" w:unhideWhenUsed="1"/>
+    <w:lsdException w:name="envelope address" w:semiHidden="1" w:unhideWhenUsed="1"/>
+    <w:lsdException w:name="envelope return" w:semiHidden="1" w:unhideWhenUsed="1"/>
+    <w:lsdException w:name="footnote reference" w:semiHidden="1" w:unhideWhenUsed="1"/>
+    <w:lsdException w:name="annotation reference" w:semiHidden="1" w:unhideWhenUsed="1"/>
+    <w:lsdException w:name="line number" w:semiHidden="1" w:unhideWhenUsed="1"/>
+    <w:lsdException w:name="page number" w:semiHidden="1" w:unhideWhenUsed="1"/>
+    <w:lsdException w:name="endnote reference" w:semiHidden="1" w:unhideWhenUsed="1"/>
+    <w:lsdException w:name="endnote text" w:semiHidden="1" w:unhideWhenUsed="1"/>
+    <w:lsdException w:name="table of authorities" w:semiHidden="1" w:unhideWhenUsed="1"/>
+    <w:lsdException w:name="macro" w:semiHidden="1" w:unhideWhenUsed="1"/>
+    <w:lsdException w:name="toa heading" w:semiHidden="1" w:unhideWhenUsed="1"/>
+    <w:lsdException w:name="List" w:semiHidden="1" w:unhideWhenUsed="1"/>
+    <w:lsdException w:name="List Bullet" w:semiHidden="1" w:unhideWhenUsed="1"/>
+    <w:lsdException w:name="List 2" w:semiHidden="1" w:unhideWhenUsed="1"/>
+    <w:lsdException w:name="List 3" w:semiHidden="1" w:unhideWhenUsed="1"/>
+    <w:lsdException w:name="List Bullet 2" w:semiHidden="1" w:unhideWhenUsed="1"/>
+    <w:lsdException w:name="List Bullet 3" w:semiHidden="1" w:unhideWhenUsed="1"/>
+    <w:lsdException w:name="List Bullet 4" w:semiHidden="1" w:unhideWhenUsed="1"/>
+    <w:lsdException w:name="List Bullet 5" w:semiHidden="1" w:unhideWhenUsed="1"/>
+    <w:lsdException w:name="List Number 2" w:semiHidden="1" w:unhideWhenUsed="1"/>
+    <w:lsdException w:name="List Number 3" w:semiHidden="1" w:unhideWhenUsed="1"/>
+    <w:lsdException w:name="List Number 4" w:semiHidden="1" w:unhideWhenUsed="1"/>
+    <w:lsdException w:name="List Number 5" w:semiHidden="1" w:unhideWhenUsed="1"/>
     <w:lsdException w:name="Title" w:qFormat="1"/>
+    <w:lsdException w:name="Closing" w:semiHidden="1" w:unhideWhenUsed="1"/>
+    <w:lsdException w:name="Signature" w:semiHidden="1" w:unhideWhenUsed="1"/>
+    <w:lsdException w:name="Default Paragraph Font" w:semiHidden="1" w:unhideWhenUsed="1"/>
+    <w:lsdException w:name="Body Text" w:semiHidden="1" w:unhideWhenUsed="1"/>
+    <w:lsdException w:name="Body Text Indent" w:semiHidden="1" w:unhideWhenUsed="1"/>
+    <w:lsdException w:name="List Continue" w:semiHidden="1" w:unhideWhenUsed="1"/>
+    <w:lsdException w:name="List Continue 2" w:semiHidden="1" w:unhideWhenUsed="1"/>
+    <w:lsdException w:name="List Continue 3" w:semiHidden="1" w:unhideWhenUsed="1"/>
+    <w:lsdException w:name="List Continue 4" w:semiHidden="1" w:unhideWhenUsed="1"/>
+    <w:lsdException w:name="List Continue 5" w:semiHidden="1" w:unhideWhenUsed="1"/>
+    <w:lsdException w:name="Message Header" w:semiHidden="1" w:unhideWhenUsed="1"/>
     <w:lsdException w:name="Subtitle" w:qFormat="1"/>
+    <w:lsdException w:name="Body Text First Indent 2" w:semiHidden="1" w:unhideWhenUsed="1"/>
+    <w:lsdException w:name="Note Heading" w:semiHidden="1" w:unhideWhenUsed="1"/>
+    <w:lsdException w:name="Body Text 2" w:semiHidden="1" w:unhideWhenUsed="1"/>
+    <w:lsdException w:name="Body Text 3" w:semiHidden="1" w:unhideWhenUsed="1"/>
+    <w:lsdException w:name="Body Text Indent 2" w:semiHidden="1" w:unhideWhenUsed="1"/>
+    <w:lsdException w:name="Body Text Indent 3" w:semiHidden="1" w:unhideWhenUsed="1"/>
+    <w:lsdException w:name="Block Text" w:semiHidden="1" w:unhideWhenUsed="1"/>
+    <w:lsdException w:name="Hyperlink" w:semiHidden="1" w:unhideWhenUsed="1"/>
+    <w:lsdException w:name="FollowedHyperlink" w:semiHidden="1" w:unhideWhenUsed="1"/>
     <w:lsdException w:name="Strong" w:qFormat="1"/>
     <w:lsdException w:name="Emphasis" w:qFormat="1"/>
+    <w:lsdException w:name="Document Map" w:semiHidden="1" w:unhideWhenUsed="1"/>
+    <w:lsdException w:name="Plain Text" w:semiHidden="1" w:unhideWhenUsed="1"/>
+    <w:lsdException w:name="E-mail Signature" w:semiHidden="1" w:unhideWhenUsed="1"/>
+    <w:lsdException w:name="HTML Top of Form" w:semiHidden="1" w:unhideWhenUsed="1"/>
+    <w:lsdException w:name="HTML Bottom of Form" w:semiHidden="1" w:unhideWhenUsed="1"/>
+    <w:lsdException w:name="Normal (Web)" w:semiHidden="1" w:unhideWhenUsed="1"/>
+    <w:lsdException w:name="HTML Acronym" w:semiHidden="1" w:unhideWhenUsed="1"/>
+    <w:lsdException w:name="HTML Address" w:semiHidden="1" w:unhideWhenUsed="1"/>
+    <w:lsdException w:name="HTML Cite" w:semiHidden="1" w:unhideWhenUsed="1"/>
+    <w:lsdException w:name="HTML Code" w:semiHidden="1" w:unhideWhenUsed="1"/>
+    <w:lsdException w:name="HTML Definition" w:semiHidden="1" w:unhideWhenUsed="1"/>
+    <w:lsdException w:name="HTML Keyboard" w:semiHidden="1" w:unhideWhenUsed="1"/>
+    <w:lsdException w:name="HTML Preformatted" w:semiHidden="1" w:unhideWhenUsed="1"/>
+    <w:lsdException w:name="HTML Sample" w:semiHidden="1" w:unhideWhenUsed="1"/>
+    <w:lsdException w:name="HTML Typewriter" w:semiHidden="1" w:unhideWhenUsed="1"/>
+    <w:lsdException w:name="HTML Variable" w:semiHidden="1" w:unhideWhenUsed="1"/>
+    <w:lsdException w:name="Normal Table" w:semiHidden="1" w:unhideWhenUsed="1"/>
+    <w:lsdException w:name="annotation subject" w:semiHidden="1" w:unhideWhenUsed="1"/>
+    <w:lsdException w:name="No List" w:semiHidden="1" w:unhideWhenUsed="1"/>
+    <w:lsdException w:name="Outline List 1" w:semiHidden="1" w:unhideWhenUsed="1"/>
+    <w:lsdException w:name="Outline List 2" w:semiHidden="1" w:unhideWhenUsed="1"/>
+    <w:lsdException w:name="Outline List 3" w:semiHidden="1" w:unhideWhenUsed="1"/>
+    <w:lsdException w:name="Table Simple 1" w:semiHidden="1" w:unhideWhenUsed="1"/>
+    <w:lsdException w:name="Table Simple 2" w:semiHidden="1" w:unhideWhenUsed="1"/>
+    <w:lsdException w:name="Table Simple 3" w:semiHidden="1" w:unhideWhenUsed="1"/>
+    <w:lsdException w:name="Table Classic 1" w:semiHidden="1" w:unhideWhenUsed="1"/>
+    <w:lsdException w:name="Table Classic 2" w:semiHidden="1" w:unhideWhenUsed="1"/>
+    <w:lsdException w:name="Table Classic 3" w:semiHidden="1" w:unhideWhenUsed="1"/>
+    <w:lsdException w:name="Table Classic 4" w:semiHidden="1" w:unhideWhenUsed="1"/>
+    <w:lsdException w:name="Table Colorful 1" w:semiHidden="1" w:unhideWhenUsed="1"/>
+    <w:lsdException w:name="Table Colorful 2" w:semiHidden="1" w:unhideWhenUsed="1"/>
+    <w:lsdException w:name="Table Colorful 3" w:semiHidden="1" w:unhideWhenUsed="1"/>
+    <w:lsdException w:name="Table Columns 1" w:semiHidden="1" w:unhideWhenUsed="1"/>
+    <w:lsdException w:name="Table Columns 2" w:semiHidden="1" w:unhideWhenUsed="1"/>
+    <w:lsdException w:name="Table Columns 3" w:semiHidden="1" w:unhideWhenUsed="1"/>
+    <w:lsdException w:name="Table Columns 4" w:semiHidden="1" w:unhideWhenUsed="1"/>
+    <w:lsdException w:name="Table Columns 5" w:semiHidden="1" w:unhideWhenUsed="1"/>
+    <w:lsdException w:name="Table Grid 1" w:semiHidden="1" w:unhideWhenUsed="1"/>
+    <w:lsdException w:name="Table Grid 2" w:semiHidden="1" w:unhideWhenUsed="1"/>
+    <w:lsdException w:name="Table Grid 3" w:semiHidden="1" w:unhideWhenUsed="1"/>
+    <w:lsdException w:name="Table Grid 4" w:semiHidden="1" w:unhideWhenUsed="1"/>
+    <w:lsdException w:name="Table Grid 5" w:semiHidden="1" w:unhideWhenUsed="1"/>
+    <w:lsdException w:name="Table Grid 6" w:semiHidden="1" w:unhideWhenUsed="1"/>
+    <w:lsdException w:name="Table Grid 7" w:semiHidden="1" w:unhideWhenUsed="1"/>
+    <w:lsdException w:name="Table Grid 8" w:semiHidden="1" w:unhideWhenUsed="1"/>
+    <w:lsdException w:name="Table List 1" w:semiHidden="1" w:unhideWhenUsed="1"/>
+    <w:lsdException w:name="Table List 2" w:semiHidden="1" w:unhideWhenUsed="1"/>
+    <w:lsdException w:name="Table List 3" w:semiHidden="1" w:unhideWhenUsed="1"/>
+    <w:lsdException w:name="Table List 4" w:semiHidden="1" w:unhideWhenUsed="1"/>
+    <w:lsdException w:name="Table List 5" w:semiHidden="1" w:unhideWhenUsed="1"/>
+    <w:lsdException w:name="Table List 6" w:semiHidden="1" w:unhideWhenUsed="1"/>
+    <w:lsdException w:name="Table List 7" w:semiHidden="1" w:unhideWhenUsed="1"/>
+    <w:lsdException w:name="Table List 8" w:semiHidden="1" w:unhideWhenUsed="1"/>
+    <w:lsdException w:name="Table 3D effects 1" w:semiHidden="1" w:unhideWhenUsed="1"/>
+    <w:lsdException w:name="Table 3D effects 2" w:semiHidden="1" w:unhideWhenUsed="1"/>
+    <w:lsdException w:name="Table 3D effects 3" w:semiHidden="1" w:unhideWhenUsed="1"/>
+    <w:lsdException w:name="Table Contemporary" w:semiHidden="1" w:unhideWhenUsed="1"/>
+    <w:lsdException w:name="Table Elegant" w:semiHidden="1" w:unhideWhenUsed="1"/>
+    <w:lsdException w:name="Table Professional" w:semiHidden="1" w:unhideWhenUsed="1"/>
+    <w:lsdException w:name="Table Subtle 1" w:semiHidden="1" w:unhideWhenUsed="1"/>
+    <w:lsdException w:name="Table Subtle 2" w:semiHidden="1" w:unhideWhenUsed="1"/>
+    <w:lsdException w:name="Table Web 1" w:semiHidden="1" w:unhideWhenUsed="1"/>
+    <w:lsdException w:name="Table Web 2" w:semiHidden="1" w:unhideWhenUsed="1"/>
+    <w:lsdException w:name="Table Web 3" w:semiHidden="1" w:unhideWhenUsed="1"/>
+    <w:lsdException w:name="Balloon Text" w:semiHidden="1" w:unhideWhenUsed="1"/>
+    <w:lsdException w:name="Table Theme" w:semiHidden="1" w:unhideWhenUsed="1"/>
     <w:lsdException w:name="Placeholder Text" w:semiHidden="1" w:uiPriority="99"/>
     <w:lsdException w:name="No Spacing" w:uiPriority="1" w:qFormat="1"/>
     <w:lsdException w:name="Light Shading" w:uiPriority="60"/>
@@ -5622,336 +5786,110 @@
     <w:lsdException w:name="Book Title" w:uiPriority="33" w:qFormat="1"/>
     <w:lsdException w:name="Bibliography" w:semiHidden="1" w:uiPriority="37" w:unhideWhenUsed="1"/>
     <w:lsdException w:name="TOC Heading" w:semiHidden="1" w:uiPriority="39" w:unhideWhenUsed="1" w:qFormat="1"/>
-  </w:latentStyles>
-  <w:style w:type="paragraph" w:default="1" w:styleId="Normal">
-    <w:name w:val="Normal"/>
-    <w:qFormat/>
-    <w:rPr>
-      <w:rFonts w:ascii="Courier New" w:hAnsi="Courier New"/>
-      <w:sz w:val="18"/>
-      <w:szCs w:val="18"/>
-    </w:rPr>
-  </w:style>
-  <w:style w:type="paragraph" w:styleId="Heading1">
-    <w:name w:val="heading 1"/>
-    <w:basedOn w:val="Normal"/>
-    <w:next w:val="Normal"/>
-    <w:qFormat/>
-    <w:pPr>
-      <w:keepNext/>
-      <w:outlineLvl w:val="0"/>
-    </w:pPr>
-    <w:rPr>
-      <w:b/>
-      <w:bCs/>
-      <w:sz w:val="22"/>
-    </w:rPr>
-  </w:style>
-  <w:style w:type="paragraph" w:styleId="Heading2">
-    <w:name w:val="heading 2"/>
-    <w:basedOn w:val="Normal"/>
-    <w:next w:val="Normal"/>
-    <w:link w:val="Heading2Char"/>
-    <w:qFormat/>
-    <w:rsid w:val="00203A75"/>
-    <w:pPr>
-      <w:keepNext/>
-      <w:ind w:left="1440"/>
-      <w:outlineLvl w:val="1"/>
-    </w:pPr>
-    <w:rPr>
-      <w:rFonts w:ascii="Times New Roman" w:hAnsi="Times New Roman"/>
-      <w:i/>
-      <w:iCs/>
-      <w:sz w:val="24"/>
-      <w:szCs w:val="24"/>
-    </w:rPr>
-  </w:style>
-  <w:style w:type="character" w:default="1" w:styleId="DefaultParagraphFont">
-    <w:name w:val="Default Paragraph Font"/>
-    <w:uiPriority w:val="1"/>
-    <w:semiHidden/>
-    <w:unhideWhenUsed/>
-  </w:style>
-  <w:style w:type="table" w:default="1" w:styleId="TableNormal">
-    <w:name w:val="Normal Table"/>
-    <w:uiPriority w:val="99"/>
-    <w:semiHidden/>
-    <w:unhideWhenUsed/>
-    <w:tblPr>
-      <w:tblInd w:w="0" w:type="dxa"/>
-      <w:tblCellMar>
-        <w:top w:w="0" w:type="dxa"/>
-        <w:left w:w="108" w:type="dxa"/>
-        <w:bottom w:w="0" w:type="dxa"/>
-        <w:right w:w="108" w:type="dxa"/>
-      </w:tblCellMar>
-    </w:tblPr>
-  </w:style>
-  <w:style w:type="numbering" w:default="1" w:styleId="NoList">
-    <w:name w:val="No List"/>
-    <w:uiPriority w:val="99"/>
-    <w:semiHidden/>
-    <w:unhideWhenUsed/>
-  </w:style>
-  <w:style w:type="paragraph" w:styleId="BodyText">
-    <w:name w:val="Body Text"/>
-    <w:basedOn w:val="Normal"/>
-    <w:rPr>
-      <w:b/>
-      <w:bCs/>
-    </w:rPr>
-  </w:style>
-  <w:style w:type="paragraph" w:customStyle="1" w:styleId="StyleTamtronASLeft063Right135">
-    <w:name w:val="Style Tamtron AS + Left:  0.63&quot; Right:  1.35&quot;"/>
-    <w:basedOn w:val="Normal"/>
-    <w:rsid w:val="009728DB"/>
-    <w:pPr>
-      <w:ind w:left="907" w:right="1296"/>
-      <w:jc w:val="both"/>
-    </w:pPr>
-    <w:rPr>
-      <w:szCs w:val="20"/>
-    </w:rPr>
-  </w:style>
-  <w:style w:type="paragraph" w:customStyle="1" w:styleId="Tamtron">
-    <w:name w:val="Tamtron"/>
-    <w:basedOn w:val="BodyText"/>
-    <w:rsid w:val="00661C62"/>
-    <w:pPr>
-      <w:ind w:right="1296"/>
-      <w:jc w:val="both"/>
-    </w:pPr>
-    <w:rPr>
-      <w:szCs w:val="20"/>
-    </w:rPr>
-  </w:style>
-  <w:style w:type="table" w:styleId="TableGrid">
-    <w:name w:val="Table Grid"/>
-    <w:basedOn w:val="TableNormal"/>
-    <w:rsid w:val="006322B2"/>
-    <w:tblPr>
-      <w:tblInd w:w="0" w:type="dxa"/>
-      <w:tblBorders>
-        <w:top w:val="single" w:sz="4" w:space="0" w:color="auto"/>
-        <w:left w:val="single" w:sz="4" w:space="0" w:color="auto"/>
-        <w:bottom w:val="single" w:sz="4" w:space="0" w:color="auto"/>
-        <w:right w:val="single" w:sz="4" w:space="0" w:color="auto"/>
-        <w:insideH w:val="single" w:sz="4" w:space="0" w:color="auto"/>
-        <w:insideV w:val="single" w:sz="4" w:space="0" w:color="auto"/>
-      </w:tblBorders>
-      <w:tblCellMar>
-        <w:top w:w="0" w:type="dxa"/>
-        <w:left w:w="108" w:type="dxa"/>
-        <w:bottom w:w="0" w:type="dxa"/>
-        <w:right w:w="108" w:type="dxa"/>
-      </w:tblCellMar>
-    </w:tblPr>
-  </w:style>
-  <w:style w:type="paragraph" w:styleId="ListParagraph">
-    <w:name w:val="List Paragraph"/>
-    <w:basedOn w:val="Normal"/>
-    <w:uiPriority w:val="34"/>
-    <w:qFormat/>
-    <w:rsid w:val="007C312C"/>
-    <w:pPr>
-      <w:ind w:left="720"/>
-      <w:contextualSpacing/>
-    </w:pPr>
-  </w:style>
-  <w:style w:type="character" w:customStyle="1" w:styleId="Heading2Char">
-    <w:name w:val="Heading 2 Char"/>
-    <w:basedOn w:val="DefaultParagraphFont"/>
-    <w:link w:val="Heading2"/>
-    <w:rsid w:val="00203A75"/>
-    <w:rPr>
-      <w:i/>
-      <w:iCs/>
-      <w:sz w:val="24"/>
-      <w:szCs w:val="24"/>
-    </w:rPr>
-  </w:style>
-  <w:style w:type="paragraph" w:styleId="BalloonText">
-    <w:name w:val="Balloon Text"/>
-    <w:basedOn w:val="Normal"/>
-    <w:link w:val="BalloonTextChar"/>
-    <w:rsid w:val="00280A2F"/>
-    <w:rPr>
-      <w:rFonts w:ascii="Tahoma" w:hAnsi="Tahoma" w:cs="Tahoma"/>
-      <w:sz w:val="16"/>
-      <w:szCs w:val="16"/>
-    </w:rPr>
-  </w:style>
-  <w:style w:type="character" w:customStyle="1" w:styleId="BalloonTextChar">
-    <w:name w:val="Balloon Text Char"/>
-    <w:basedOn w:val="DefaultParagraphFont"/>
-    <w:link w:val="BalloonText"/>
-    <w:rsid w:val="00280A2F"/>
-    <w:rPr>
-      <w:rFonts w:ascii="Tahoma" w:hAnsi="Tahoma" w:cs="Tahoma"/>
-      <w:sz w:val="16"/>
-      <w:szCs w:val="16"/>
-    </w:rPr>
-  </w:style>
-  <w:style w:type="character" w:styleId="Hyperlink">
-    <w:name w:val="Hyperlink"/>
-    <w:basedOn w:val="DefaultParagraphFont"/>
-    <w:rsid w:val="0039418A"/>
-    <w:rPr>
-      <w:color w:val="0000FF" w:themeColor="hyperlink"/>
-      <w:u w:val="single"/>
-    </w:rPr>
-  </w:style>
-  <w:style w:type="character" w:styleId="FollowedHyperlink">
-    <w:name w:val="FollowedHyperlink"/>
-    <w:basedOn w:val="DefaultParagraphFont"/>
-    <w:rsid w:val="00267C98"/>
-    <w:rPr>
-      <w:color w:val="800080" w:themeColor="followedHyperlink"/>
-      <w:u w:val="single"/>
-    </w:rPr>
-  </w:style>
-</w:styles>
-</file>
-
-<file path=word/stylesWithEffects.xml><?xml version="1.0" encoding="utf-8"?>
-<w:styles xmlns:wpc="http://schemas.microsoft.com/office/word/2010/wordprocessingCanvas" xmlns:mc="http://schemas.openxmlformats.org/markup-compatibility/2006" xmlns:o="urn:schemas-microsoft-com:office:office" xmlns:r="http://schemas.openxmlformats.org/officeDocument/2006/relationships" xmlns:m="http://schemas.openxmlformats.org/officeDocument/2006/math" xmlns:v="urn:schemas-microsoft-com:vml" xmlns:wp14="http://schemas.microsoft.com/office/word/2010/wordprocessingDrawing" xmlns:wp="http://schemas.openxmlformats.org/drawingml/2006/wordprocessingDrawing" xmlns:w10="urn:schemas-microsoft-com:office:word" xmlns:w="http://schemas.openxmlformats.org/wordprocessingml/2006/main" xmlns:w14="http://schemas.microsoft.com/office/word/2010/wordml" xmlns:wpg="http://schemas.microsoft.com/office/word/2010/wordprocessingGroup" xmlns:wpi="http://schemas.microsoft.com/office/word/2010/wordprocessingInk" xmlns:wne="http://schemas.microsoft.com/office/word/2006/wordml" xmlns:wps="http://schemas.microsoft.com/office/word/2010/wordprocessingShape" mc:Ignorable="w14 wp14">
-  <w:docDefaults>
-    <w:rPrDefault>
-      <w:rPr>
-        <w:rFonts w:ascii="Times New Roman" w:eastAsia="Times New Roman" w:hAnsi="Times New Roman" w:cs="Times New Roman"/>
-        <w:lang w:val="en-US" w:eastAsia="en-US" w:bidi="ar-SA"/>
-      </w:rPr>
-    </w:rPrDefault>
-    <w:pPrDefault/>
-  </w:docDefaults>
-  <w:latentStyles w:defLockedState="0" w:defUIPriority="0" w:defSemiHidden="0" w:defUnhideWhenUsed="0" w:defQFormat="0" w:count="267">
-    <w:lsdException w:name="Normal" w:qFormat="1"/>
-    <w:lsdException w:name="heading 1" w:qFormat="1"/>
-    <w:lsdException w:name="heading 2" w:semiHidden="1" w:unhideWhenUsed="1" w:qFormat="1"/>
-    <w:lsdException w:name="heading 3" w:semiHidden="1" w:unhideWhenUsed="1" w:qFormat="1"/>
-    <w:lsdException w:name="heading 4" w:semiHidden="1" w:unhideWhenUsed="1" w:qFormat="1"/>
-    <w:lsdException w:name="heading 5" w:semiHidden="1" w:unhideWhenUsed="1" w:qFormat="1"/>
-    <w:lsdException w:name="heading 6" w:semiHidden="1" w:unhideWhenUsed="1" w:qFormat="1"/>
-    <w:lsdException w:name="heading 7" w:semiHidden="1" w:unhideWhenUsed="1" w:qFormat="1"/>
-    <w:lsdException w:name="heading 8" w:semiHidden="1" w:unhideWhenUsed="1" w:qFormat="1"/>
-    <w:lsdException w:name="heading 9" w:semiHidden="1" w:unhideWhenUsed="1" w:qFormat="1"/>
-    <w:lsdException w:name="caption" w:semiHidden="1" w:unhideWhenUsed="1" w:qFormat="1"/>
-    <w:lsdException w:name="Title" w:qFormat="1"/>
-    <w:lsdException w:name="Subtitle" w:qFormat="1"/>
-    <w:lsdException w:name="Strong" w:qFormat="1"/>
-    <w:lsdException w:name="Emphasis" w:qFormat="1"/>
-    <w:lsdException w:name="Placeholder Text" w:semiHidden="1" w:uiPriority="99"/>
-    <w:lsdException w:name="No Spacing" w:uiPriority="1" w:qFormat="1"/>
-    <w:lsdException w:name="Light Shading" w:uiPriority="60"/>
-    <w:lsdException w:name="Light List" w:uiPriority="61"/>
-    <w:lsdException w:name="Light Grid" w:uiPriority="62"/>
-    <w:lsdException w:name="Medium Shading 1" w:uiPriority="63"/>
-    <w:lsdException w:name="Medium Shading 2" w:uiPriority="64"/>
-    <w:lsdException w:name="Medium List 1" w:uiPriority="65"/>
-    <w:lsdException w:name="Medium List 2" w:uiPriority="66"/>
-    <w:lsdException w:name="Medium Grid 1" w:uiPriority="67"/>
-    <w:lsdException w:name="Medium Grid 2" w:uiPriority="68"/>
-    <w:lsdException w:name="Medium Grid 3" w:uiPriority="69"/>
-    <w:lsdException w:name="Dark List" w:uiPriority="70"/>
-    <w:lsdException w:name="Colorful Shading" w:uiPriority="71"/>
-    <w:lsdException w:name="Colorful List" w:uiPriority="72"/>
-    <w:lsdException w:name="Colorful Grid" w:uiPriority="73"/>
-    <w:lsdException w:name="Light Shading Accent 1" w:uiPriority="60"/>
-    <w:lsdException w:name="Light List Accent 1" w:uiPriority="61"/>
-    <w:lsdException w:name="Light Grid Accent 1" w:uiPriority="62"/>
-    <w:lsdException w:name="Medium Shading 1 Accent 1" w:uiPriority="63"/>
-    <w:lsdException w:name="Medium Shading 2 Accent 1" w:uiPriority="64"/>
-    <w:lsdException w:name="Medium List 1 Accent 1" w:uiPriority="65"/>
-    <w:lsdException w:name="Revision" w:semiHidden="1" w:uiPriority="99"/>
-    <w:lsdException w:name="List Paragraph" w:uiPriority="34" w:qFormat="1"/>
-    <w:lsdException w:name="Quote" w:uiPriority="29" w:qFormat="1"/>
-    <w:lsdException w:name="Intense Quote" w:uiPriority="30" w:qFormat="1"/>
-    <w:lsdException w:name="Medium List 2 Accent 1" w:uiPriority="66"/>
-    <w:lsdException w:name="Medium Grid 1 Accent 1" w:uiPriority="67"/>
-    <w:lsdException w:name="Medium Grid 2 Accent 1" w:uiPriority="68"/>
-    <w:lsdException w:name="Medium Grid 3 Accent 1" w:uiPriority="69"/>
-    <w:lsdException w:name="Dark List Accent 1" w:uiPriority="70"/>
-    <w:lsdException w:name="Colorful Shading Accent 1" w:uiPriority="71"/>
-    <w:lsdException w:name="Colorful List Accent 1" w:uiPriority="72"/>
-    <w:lsdException w:name="Colorful Grid Accent 1" w:uiPriority="73"/>
-    <w:lsdException w:name="Light Shading Accent 2" w:uiPriority="60"/>
-    <w:lsdException w:name="Light List Accent 2" w:uiPriority="61"/>
-    <w:lsdException w:name="Light Grid Accent 2" w:uiPriority="62"/>
-    <w:lsdException w:name="Medium Shading 1 Accent 2" w:uiPriority="63"/>
-    <w:lsdException w:name="Medium Shading 2 Accent 2" w:uiPriority="64"/>
-    <w:lsdException w:name="Medium List 1 Accent 2" w:uiPriority="65"/>
-    <w:lsdException w:name="Medium List 2 Accent 2" w:uiPriority="66"/>
-    <w:lsdException w:name="Medium Grid 1 Accent 2" w:uiPriority="67"/>
-    <w:lsdException w:name="Medium Grid 2 Accent 2" w:uiPriority="68"/>
-    <w:lsdException w:name="Medium Grid 3 Accent 2" w:uiPriority="69"/>
-    <w:lsdException w:name="Dark List Accent 2" w:uiPriority="70"/>
-    <w:lsdException w:name="Colorful Shading Accent 2" w:uiPriority="71"/>
-    <w:lsdException w:name="Colorful List Accent 2" w:uiPriority="72"/>
-    <w:lsdException w:name="Colorful Grid Accent 2" w:uiPriority="73"/>
-    <w:lsdException w:name="Light Shading Accent 3" w:uiPriority="60"/>
-    <w:lsdException w:name="Light List Accent 3" w:uiPriority="61"/>
-    <w:lsdException w:name="Light Grid Accent 3" w:uiPriority="62"/>
-    <w:lsdException w:name="Medium Shading 1 Accent 3" w:uiPriority="63"/>
-    <w:lsdException w:name="Medium Shading 2 Accent 3" w:uiPriority="64"/>
-    <w:lsdException w:name="Medium List 1 Accent 3" w:uiPriority="65"/>
-    <w:lsdException w:name="Medium List 2 Accent 3" w:uiPriority="66"/>
-    <w:lsdException w:name="Medium Grid 1 Accent 3" w:uiPriority="67"/>
-    <w:lsdException w:name="Medium Grid 2 Accent 3" w:uiPriority="68"/>
-    <w:lsdException w:name="Medium Grid 3 Accent 3" w:uiPriority="69"/>
-    <w:lsdException w:name="Dark List Accent 3" w:uiPriority="70"/>
-    <w:lsdException w:name="Colorful Shading Accent 3" w:uiPriority="71"/>
-    <w:lsdException w:name="Colorful List Accent 3" w:uiPriority="72"/>
-    <w:lsdException w:name="Colorful Grid Accent 3" w:uiPriority="73"/>
-    <w:lsdException w:name="Light Shading Accent 4" w:uiPriority="60"/>
-    <w:lsdException w:name="Light List Accent 4" w:uiPriority="61"/>
-    <w:lsdException w:name="Light Grid Accent 4" w:uiPriority="62"/>
-    <w:lsdException w:name="Medium Shading 1 Accent 4" w:uiPriority="63"/>
-    <w:lsdException w:name="Medium Shading 2 Accent 4" w:uiPriority="64"/>
-    <w:lsdException w:name="Medium List 1 Accent 4" w:uiPriority="65"/>
-    <w:lsdException w:name="Medium List 2 Accent 4" w:uiPriority="66"/>
-    <w:lsdException w:name="Medium Grid 1 Accent 4" w:uiPriority="67"/>
-    <w:lsdException w:name="Medium Grid 2 Accent 4" w:uiPriority="68"/>
-    <w:lsdException w:name="Medium Grid 3 Accent 4" w:uiPriority="69"/>
-    <w:lsdException w:name="Dark List Accent 4" w:uiPriority="70"/>
-    <w:lsdException w:name="Colorful Shading Accent 4" w:uiPriority="71"/>
-    <w:lsdException w:name="Colorful List Accent 4" w:uiPriority="72"/>
-    <w:lsdException w:name="Colorful Grid Accent 4" w:uiPriority="73"/>
-    <w:lsdException w:name="Light Shading Accent 5" w:uiPriority="60"/>
-    <w:lsdException w:name="Light List Accent 5" w:uiPriority="61"/>
-    <w:lsdException w:name="Light Grid Accent 5" w:uiPriority="62"/>
-    <w:lsdException w:name="Medium Shading 1 Accent 5" w:uiPriority="63"/>
-    <w:lsdException w:name="Medium Shading 2 Accent 5" w:uiPriority="64"/>
-    <w:lsdException w:name="Medium List 1 Accent 5" w:uiPriority="65"/>
-    <w:lsdException w:name="Medium List 2 Accent 5" w:uiPriority="66"/>
-    <w:lsdException w:name="Medium Grid 1 Accent 5" w:uiPriority="67"/>
-    <w:lsdException w:name="Medium Grid 2 Accent 5" w:uiPriority="68"/>
-    <w:lsdException w:name="Medium Grid 3 Accent 5" w:uiPriority="69"/>
-    <w:lsdException w:name="Dark List Accent 5" w:uiPriority="70"/>
-    <w:lsdException w:name="Colorful Shading Accent 5" w:uiPriority="71"/>
-    <w:lsdException w:name="Colorful List Accent 5" w:uiPriority="72"/>
-    <w:lsdException w:name="Colorful Grid Accent 5" w:uiPriority="73"/>
-    <w:lsdException w:name="Light Shading Accent 6" w:uiPriority="60"/>
-    <w:lsdException w:name="Light List Accent 6" w:uiPriority="61"/>
-    <w:lsdException w:name="Light Grid Accent 6" w:uiPriority="62"/>
-    <w:lsdException w:name="Medium Shading 1 Accent 6" w:uiPriority="63"/>
-    <w:lsdException w:name="Medium Shading 2 Accent 6" w:uiPriority="64"/>
-    <w:lsdException w:name="Medium List 1 Accent 6" w:uiPriority="65"/>
-    <w:lsdException w:name="Medium List 2 Accent 6" w:uiPriority="66"/>
-    <w:lsdException w:name="Medium Grid 1 Accent 6" w:uiPriority="67"/>
-    <w:lsdException w:name="Medium Grid 2 Accent 6" w:uiPriority="68"/>
-    <w:lsdException w:name="Medium Grid 3 Accent 6" w:uiPriority="69"/>
-    <w:lsdException w:name="Dark List Accent 6" w:uiPriority="70"/>
-    <w:lsdException w:name="Colorful Shading Accent 6" w:uiPriority="71"/>
-    <w:lsdException w:name="Colorful List Accent 6" w:uiPriority="72"/>
-    <w:lsdException w:name="Colorful Grid Accent 6" w:uiPriority="73"/>
-    <w:lsdException w:name="Subtle Emphasis" w:uiPriority="19" w:qFormat="1"/>
-    <w:lsdException w:name="Intense Emphasis" w:uiPriority="21" w:qFormat="1"/>
-    <w:lsdException w:name="Subtle Reference" w:uiPriority="31" w:qFormat="1"/>
-    <w:lsdException w:name="Intense Reference" w:uiPriority="32" w:qFormat="1"/>
-    <w:lsdException w:name="Book Title" w:uiPriority="33" w:qFormat="1"/>
-    <w:lsdException w:name="Bibliography" w:semiHidden="1" w:uiPriority="37" w:unhideWhenUsed="1"/>
-    <w:lsdException w:name="TOC Heading" w:semiHidden="1" w:uiPriority="39" w:unhideWhenUsed="1" w:qFormat="1"/>
+    <w:lsdException w:name="Plain Table 1" w:uiPriority="41"/>
+    <w:lsdException w:name="Plain Table 2" w:uiPriority="42"/>
+    <w:lsdException w:name="Plain Table 3" w:uiPriority="43"/>
+    <w:lsdException w:name="Plain Table 4" w:uiPriority="44"/>
+    <w:lsdException w:name="Plain Table 5" w:uiPriority="45"/>
+    <w:lsdException w:name="Grid Table Light" w:uiPriority="40"/>
+    <w:lsdException w:name="Grid Table 1 Light" w:uiPriority="46"/>
+    <w:lsdException w:name="Grid Table 2" w:uiPriority="47"/>
+    <w:lsdException w:name="Grid Table 3" w:uiPriority="48"/>
+    <w:lsdException w:name="Grid Table 4" w:uiPriority="49"/>
+    <w:lsdException w:name="Grid Table 5 Dark" w:uiPriority="50"/>
+    <w:lsdException w:name="Grid Table 6 Colorful" w:uiPriority="51"/>
+    <w:lsdException w:name="Grid Table 7 Colorful" w:uiPriority="52"/>
+    <w:lsdException w:name="Grid Table 1 Light Accent 1" w:uiPriority="46"/>
+    <w:lsdException w:name="Grid Table 2 Accent 1" w:uiPriority="47"/>
+    <w:lsdException w:name="Grid Table 3 Accent 1" w:uiPriority="48"/>
+    <w:lsdException w:name="Grid Table 4 Accent 1" w:uiPriority="49"/>
+    <w:lsdException w:name="Grid Table 5 Dark Accent 1" w:uiPriority="50"/>
+    <w:lsdException w:name="Grid Table 6 Colorful Accent 1" w:uiPriority="51"/>
+    <w:lsdException w:name="Grid Table 7 Colorful Accent 1" w:uiPriority="52"/>
+    <w:lsdException w:name="Grid Table 1 Light Accent 2" w:uiPriority="46"/>
+    <w:lsdException w:name="Grid Table 2 Accent 2" w:uiPriority="47"/>
+    <w:lsdException w:name="Grid Table 3 Accent 2" w:uiPriority="48"/>
+    <w:lsdException w:name="Grid Table 4 Accent 2" w:uiPriority="49"/>
+    <w:lsdException w:name="Grid Table 5 Dark Accent 2" w:uiPriority="50"/>
+    <w:lsdException w:name="Grid Table 6 Colorful Accent 2" w:uiPriority="51"/>
+    <w:lsdException w:name="Grid Table 7 Colorful Accent 2" w:uiPriority="52"/>
+    <w:lsdException w:name="Grid Table 1 Light Accent 3" w:uiPriority="46"/>
+    <w:lsdException w:name="Grid Table 2 Accent 3" w:uiPriority="47"/>
+    <w:lsdException w:name="Grid Table 3 Accent 3" w:uiPriority="48"/>
+    <w:lsdException w:name="Grid Table 4 Accent 3" w:uiPriority="49"/>
+    <w:lsdException w:name="Grid Table 5 Dark Accent 3" w:uiPriority="50"/>
+    <w:lsdException w:name="Grid Table 6 Colorful Accent 3" w:uiPriority="51"/>
+    <w:lsdException w:name="Grid Table 7 Colorful Accent 3" w:uiPriority="52"/>
+    <w:lsdException w:name="Grid Table 1 Light Accent 4" w:uiPriority="46"/>
+    <w:lsdException w:name="Grid Table 2 Accent 4" w:uiPriority="47"/>
+    <w:lsdException w:name="Grid Table 3 Accent 4" w:uiPriority="48"/>
+    <w:lsdException w:name="Grid Table 4 Accent 4" w:uiPriority="49"/>
+    <w:lsdException w:name="Grid Table 5 Dark Accent 4" w:uiPriority="50"/>
+    <w:lsdException w:name="Grid Table 6 Colorful Accent 4" w:uiPriority="51"/>
+    <w:lsdException w:name="Grid Table 7 Colorful Accent 4" w:uiPriority="52"/>
+    <w:lsdException w:name="Grid Table 1 Light Accent 5" w:uiPriority="46"/>
+    <w:lsdException w:name="Grid Table 2 Accent 5" w:uiPriority="47"/>
+    <w:lsdException w:name="Grid Table 3 Accent 5" w:uiPriority="48"/>
+    <w:lsdException w:name="Grid Table 4 Accent 5" w:uiPriority="49"/>
+    <w:lsdException w:name="Grid Table 5 Dark Accent 5" w:uiPriority="50"/>
+    <w:lsdException w:name="Grid Table 6 Colorful Accent 5" w:uiPriority="51"/>
+    <w:lsdException w:name="Grid Table 7 Colorful Accent 5" w:uiPriority="52"/>
+    <w:lsdException w:name="Grid Table 1 Light Accent 6" w:uiPriority="46"/>
+    <w:lsdException w:name="Grid Table 2 Accent 6" w:uiPriority="47"/>
+    <w:lsdException w:name="Grid Table 3 Accent 6" w:uiPriority="48"/>
+    <w:lsdException w:name="Grid Table 4 Accent 6" w:uiPriority="49"/>
+    <w:lsdException w:name="Grid Table 5 Dark Accent 6" w:uiPriority="50"/>
+    <w:lsdException w:name="Grid Table 6 Colorful Accent 6" w:uiPriority="51"/>
+    <w:lsdException w:name="Grid Table 7 Colorful Accent 6" w:uiPriority="52"/>
+    <w:lsdException w:name="List Table 1 Light" w:uiPriority="46"/>
+    <w:lsdException w:name="List Table 2" w:uiPriority="47"/>
+    <w:lsdException w:name="List Table 3" w:uiPriority="48"/>
+    <w:lsdException w:name="List Table 4" w:uiPriority="49"/>
+    <w:lsdException w:name="List Table 5 Dark" w:uiPriority="50"/>
+    <w:lsdException w:name="List Table 6 Colorful" w:uiPriority="51"/>
+    <w:lsdException w:name="List Table 7 Colorful" w:uiPriority="52"/>
+    <w:lsdException w:name="List Table 1 Light Accent 1" w:uiPriority="46"/>
+    <w:lsdException w:name="List Table 2 Accent 1" w:uiPriority="47"/>
+    <w:lsdException w:name="List Table 3 Accent 1" w:uiPriority="48"/>
+    <w:lsdException w:name="List Table 4 Accent 1" w:uiPriority="49"/>
+    <w:lsdException w:name="List Table 5 Dark Accent 1" w:uiPriority="50"/>
+    <w:lsdException w:name="List Table 6 Colorful Accent 1" w:uiPriority="51"/>
+    <w:lsdException w:name="List Table 7 Colorful Accent 1" w:uiPriority="52"/>
+    <w:lsdException w:name="List Table 1 Light Accent 2" w:uiPriority="46"/>
+    <w:lsdException w:name="List Table 2 Accent 2" w:uiPriority="47"/>
+    <w:lsdException w:name="List Table 3 Accent 2" w:uiPriority="48"/>
+    <w:lsdException w:name="List Table 4 Accent 2" w:uiPriority="49"/>
+    <w:lsdException w:name="List Table 5 Dark Accent 2" w:uiPriority="50"/>
+    <w:lsdException w:name="List Table 6 Colorful Accent 2" w:uiPriority="51"/>
+    <w:lsdException w:name="List Table 7 Colorful Accent 2" w:uiPriority="52"/>
+    <w:lsdException w:name="List Table 1 Light Accent 3" w:uiPriority="46"/>
+    <w:lsdException w:name="List Table 2 Accent 3" w:uiPriority="47"/>
+    <w:lsdException w:name="List Table 3 Accent 3" w:uiPriority="48"/>
+    <w:lsdException w:name="List Table 4 Accent 3" w:uiPriority="49"/>
+    <w:lsdException w:name="List Table 5 Dark Accent 3" w:uiPriority="50"/>
+    <w:lsdException w:name="List Table 6 Colorful Accent 3" w:uiPriority="51"/>
+    <w:lsdException w:name="List Table 7 Colorful Accent 3" w:uiPriority="52"/>
+    <w:lsdException w:name="List Table 1 Light Accent 4" w:uiPriority="46"/>
+    <w:lsdException w:name="List Table 2 Accent 4" w:uiPriority="47"/>
+    <w:lsdException w:name="List Table 3 Accent 4" w:uiPriority="48"/>
+    <w:lsdException w:name="List Table 4 Accent 4" w:uiPriority="49"/>
+    <w:lsdException w:name="List Table 5 Dark Accent 4" w:uiPriority="50"/>
+    <w:lsdException w:name="List Table 6 Colorful Accent 4" w:uiPriority="51"/>
+    <w:lsdException w:name="List Table 7 Colorful Accent 4" w:uiPriority="52"/>
+    <w:lsdException w:name="List Table 1 Light Accent 5" w:uiPriority="46"/>
+    <w:lsdException w:name="List Table 2 Accent 5" w:uiPriority="47"/>
+    <w:lsdException w:name="List Table 3 Accent 5" w:uiPriority="48"/>
+    <w:lsdException w:name="List Table 4 Accent 5" w:uiPriority="49"/>
+    <w:lsdException w:name="List Table 5 Dark Accent 5" w:uiPriority="50"/>
+    <w:lsdException w:name="List Table 6 Colorful Accent 5" w:uiPriority="51"/>
+    <w:lsdException w:name="List Table 7 Colorful Accent 5" w:uiPriority="52"/>
+    <w:lsdException w:name="List Table 1 Light Accent 6" w:uiPriority="46"/>
+    <w:lsdException w:name="List Table 2 Accent 6" w:uiPriority="47"/>
+    <w:lsdException w:name="List Table 3 Accent 6" w:uiPriority="48"/>
+    <w:lsdException w:name="List Table 4 Accent 6" w:uiPriority="49"/>
+    <w:lsdException w:name="List Table 5 Dark Accent 6" w:uiPriority="50"/>
+    <w:lsdException w:name="List Table 6 Colorful Accent 6" w:uiPriority="51"/>
+    <w:lsdException w:name="List Table 7 Colorful Accent 6" w:uiPriority="52"/>
   </w:latentStyles>
   <w:style w:type="paragraph" w:default="1" w:styleId="Normal">
     <w:name w:val="Normal"/>

</xml_diff>

<commit_message>
minor change to timeline (formatting)
</commit_message>
<xml_diff>
--- a/Resumes (doc & pdf)/Matthew Brown resume (linked ver).docx
+++ b/Resumes (doc & pdf)/Matthew Brown resume (linked ver).docx
@@ -235,33 +235,23 @@
           <w:i/>
           <w:sz w:val="22"/>
         </w:rPr>
-        <w:t>a</w:t>
-      </w:r>
-      <w:bookmarkStart w:id="0" w:name="_GoBack"/>
-      <w:bookmarkEnd w:id="0"/>
+        <w:t>around</w:t>
+      </w:r>
+      <w:proofErr w:type="gramEnd"/>
       <w:r>
         <w:rPr>
           <w:rFonts w:ascii="Calibri Light" w:hAnsi="Calibri Light"/>
           <w:i/>
           <w:sz w:val="22"/>
         </w:rPr>
-        <w:t>round</w:t>
-      </w:r>
-      <w:proofErr w:type="gramEnd"/>
+        <w:t xml:space="preserve"> </w:t>
+      </w:r>
       <w:r>
         <w:rPr>
           <w:rFonts w:ascii="Calibri Light" w:hAnsi="Calibri Light"/>
           <w:i/>
           <w:sz w:val="22"/>
         </w:rPr>
-        <w:t xml:space="preserve"> </w:t>
-      </w:r>
-      <w:r>
-        <w:rPr>
-          <w:rFonts w:ascii="Calibri Light" w:hAnsi="Calibri Light"/>
-          <w:i/>
-          <w:sz w:val="22"/>
-        </w:rPr>
         <w:t>mission critical technology solutions.</w:t>
       </w:r>
     </w:p>
@@ -692,7 +682,7 @@
         </w:rPr>
       </w:pPr>
       <w:r>
-        <w:object w:dxaOrig="12060" w:dyaOrig="8835">
+        <w:object w:dxaOrig="12060" w:dyaOrig="8611">
           <v:shapetype id="_x0000_t75" coordsize="21600,21600" o:spt="75" o:preferrelative="t" path="m@4@5l@4@11@9@11@9@5xe" filled="f" stroked="f">
             <v:stroke joinstyle="miter"/>
             <v:formulas>
@@ -712,12 +702,14 @@
             <v:path o:extrusionok="f" gradientshapeok="t" o:connecttype="rect"/>
             <o:lock v:ext="edit" aspectratio="t"/>
           </v:shapetype>
-          <v:shape id="_x0000_i1025" type="#_x0000_t75" style="width:505.5pt;height:370.5pt" o:ole="">
+          <v:shape id="_x0000_i1025" type="#_x0000_t75" style="width:518.25pt;height:369.75pt" o:ole="">
             <v:imagedata r:id="rId6" o:title=""/>
           </v:shape>
-          <o:OLEObject Type="Embed" ProgID="Visio.Drawing.15" ShapeID="_x0000_i1025" DrawAspect="Content" ObjectID="_1664776315" r:id="rId7"/>
+          <o:OLEObject Type="Embed" ProgID="Visio.Drawing.15" ShapeID="_x0000_i1025" DrawAspect="Content" ObjectID="_1664777372" r:id="rId7"/>
         </w:object>
       </w:r>
+      <w:bookmarkStart w:id="0" w:name="_GoBack"/>
+      <w:bookmarkEnd w:id="0"/>
     </w:p>
     <w:p>
       <w:pPr>

</xml_diff>